<commit_message>
Adjustments to some surface reconstruction parameters
</commit_message>
<xml_diff>
--- a/PCL_test/学习笔记.docx
+++ b/PCL_test/学习笔记.docx
@@ -4,6 +4,14 @@
   <w:body>
     <w:p>
       <w:pPr>
+        <w:spacing w:before="0" w:beforeLines="0" w:after="0" w:afterLines="0" w:line="240" w:lineRule="auto"/>
+        <w:ind w:left="0" w:leftChars="0" w:right="0" w:rightChars="0" w:firstLine="0" w:firstLineChars="0"/>
+        <w:jc w:val="both"/>
+      </w:pPr>
+    </w:p>
+    <w:p/>
+    <w:p>
+      <w:pPr>
         <w:keepNext w:val="0"/>
         <w:keepLines w:val="0"/>
         <w:pageBreakBefore w:val="0"/>
@@ -201,7 +209,7 @@
           <w:rFonts w:hint="eastAsia" w:ascii="Times New Roman" w:hAnsi="Times New Roman"/>
           <w:lang w:val="en-US" w:eastAsia="zh-CN"/>
         </w:rPr>
-        <w:t xml:space="preserve">   技术路线：</w:t>
+        <w:t xml:space="preserve">    技术路线：</w:t>
       </w:r>
     </w:p>
     <w:p>
@@ -224,12 +232,15 @@
         <w:adjustRightInd/>
         <w:snapToGrid/>
         <w:spacing w:line="300" w:lineRule="auto"/>
-        <w:textAlignment w:val="auto"/>
-        <w:rPr>
-          <w:rFonts w:hint="eastAsia" w:ascii="Times New Roman" w:hAnsi="Times New Roman"/>
-          <w:lang w:val="en-US" w:eastAsia="zh-CN"/>
-        </w:rPr>
-      </w:pPr>
+        <w:ind w:left="420" w:leftChars="0"/>
+        <w:textAlignment w:val="auto"/>
+        <w:outlineLvl w:val="1"/>
+        <w:rPr>
+          <w:rFonts w:hint="eastAsia" w:ascii="Times New Roman" w:hAnsi="Times New Roman"/>
+          <w:lang w:val="en-US" w:eastAsia="zh-CN"/>
+        </w:rPr>
+      </w:pPr>
+      <w:bookmarkStart w:id="0" w:name="_Toc29132"/>
       <w:r>
         <w:rPr>
           <w:rFonts w:hint="eastAsia" w:ascii="Times New Roman" w:hAnsi="Times New Roman"/>
@@ -237,6 +248,7 @@
         </w:rPr>
         <w:t>提取obj文件中的坐标数据</w:t>
       </w:r>
+      <w:bookmarkEnd w:id="0"/>
     </w:p>
     <w:p>
       <w:pPr>
@@ -258,6 +270,7 @@
         <w:adjustRightInd/>
         <w:snapToGrid/>
         <w:spacing w:line="300" w:lineRule="auto"/>
+        <w:ind w:left="420" w:leftChars="0"/>
         <w:textAlignment w:val="auto"/>
         <w:rPr>
           <w:rFonts w:hint="default" w:ascii="Times New Roman" w:hAnsi="Times New Roman"/>
@@ -292,6 +305,7 @@
         <w:adjustRightInd/>
         <w:snapToGrid/>
         <w:spacing w:line="300" w:lineRule="auto"/>
+        <w:ind w:left="420" w:leftChars="0"/>
         <w:textAlignment w:val="auto"/>
         <w:rPr>
           <w:rFonts w:hint="default" w:ascii="Times New Roman" w:hAnsi="Times New Roman"/>
@@ -493,8 +507,29 @@
           <w:rFonts w:hint="eastAsia" w:ascii="Times New Roman" w:hAnsi="Times New Roman"/>
           <w:b/>
           <w:bCs/>
-          <w:sz w:val="24"/>
-          <w:szCs w:val="24"/>
+          <w:lang w:val="en-US" w:eastAsia="zh-CN"/>
+        </w:rPr>
+      </w:pPr>
+    </w:p>
+    <w:p>
+      <w:pPr>
+        <w:keepNext w:val="0"/>
+        <w:keepLines w:val="0"/>
+        <w:pageBreakBefore w:val="0"/>
+        <w:widowControl w:val="0"/>
+        <w:kinsoku/>
+        <w:wordWrap/>
+        <w:overflowPunct/>
+        <w:topLinePunct w:val="0"/>
+        <w:autoSpaceDE/>
+        <w:autoSpaceDN/>
+        <w:bidi w:val="0"/>
+        <w:adjustRightInd/>
+        <w:snapToGrid/>
+        <w:spacing w:line="300" w:lineRule="auto"/>
+        <w:textAlignment w:val="auto"/>
+        <w:rPr>
+          <w:rFonts w:hint="eastAsia" w:ascii="Times New Roman" w:hAnsi="Times New Roman"/>
           <w:lang w:val="en-US" w:eastAsia="zh-CN"/>
         </w:rPr>
       </w:pPr>
@@ -532,29 +567,6 @@
           <w:lang w:val="en-US" w:eastAsia="zh-CN"/>
         </w:rPr>
       </w:pPr>
-    </w:p>
-    <w:p>
-      <w:pPr>
-        <w:keepNext w:val="0"/>
-        <w:keepLines w:val="0"/>
-        <w:pageBreakBefore w:val="0"/>
-        <w:widowControl w:val="0"/>
-        <w:kinsoku/>
-        <w:wordWrap/>
-        <w:overflowPunct/>
-        <w:topLinePunct w:val="0"/>
-        <w:autoSpaceDE/>
-        <w:autoSpaceDN/>
-        <w:bidi w:val="0"/>
-        <w:adjustRightInd/>
-        <w:snapToGrid/>
-        <w:spacing w:line="300" w:lineRule="auto"/>
-        <w:textAlignment w:val="auto"/>
-        <w:rPr>
-          <w:rFonts w:hint="eastAsia" w:ascii="Times New Roman" w:hAnsi="Times New Roman"/>
-          <w:lang w:val="en-US" w:eastAsia="zh-CN"/>
-        </w:rPr>
-      </w:pPr>
       <w:r>
         <w:rPr>
           <w:rFonts w:hint="eastAsia" w:ascii="Times New Roman" w:hAnsi="Times New Roman"/>
@@ -609,7 +621,7 @@
       </w:r>
       <w:r>
         <w:rPr>
-          <w:rStyle w:val="7"/>
+          <w:rStyle w:val="8"/>
           <w:rFonts w:hint="eastAsia" w:ascii="Times New Roman" w:hAnsi="Times New Roman"/>
           <w:lang w:val="en-US" w:eastAsia="zh-CN"/>
         </w:rPr>
@@ -761,7 +773,7 @@
       </w:r>
       <w:r>
         <w:rPr>
-          <w:rStyle w:val="7"/>
+          <w:rStyle w:val="8"/>
           <w:rFonts w:hint="eastAsia" w:ascii="Times New Roman" w:hAnsi="Times New Roman"/>
           <w:lang w:val="en-US" w:eastAsia="zh-CN"/>
         </w:rPr>
@@ -2739,47 +2751,70 @@
         <w:jc w:val="both"/>
         <w:textAlignment w:val="auto"/>
         <w:rPr>
+          <w:rFonts w:hint="eastAsia" w:ascii="Times New Roman" w:hAnsi="Times New Roman"/>
+          <w:lang w:val="en-US" w:eastAsia="zh-CN"/>
+        </w:rPr>
+      </w:pPr>
+      <w:r>
+        <w:rPr>
+          <w:rFonts w:hint="eastAsia" w:ascii="Times New Roman" w:hAnsi="Times New Roman"/>
+          <w:lang w:val="en-US" w:eastAsia="zh-CN"/>
+        </w:rPr>
+        <w:t>若有多个cpp文件需要配置，则在tasks.json文件中的args参数中的cpp参数后面再添加一项，需要注意的是两个cpp文件必须不能出现同一个函数，类似于同一工程项目中的不同部分。</w:t>
+      </w:r>
+    </w:p>
+    <w:p>
+      <w:pPr>
+        <w:keepNext w:val="0"/>
+        <w:keepLines w:val="0"/>
+        <w:pageBreakBefore w:val="0"/>
+        <w:widowControl w:val="0"/>
+        <w:numPr>
+          <w:ilvl w:val="0"/>
+          <w:numId w:val="0"/>
+        </w:numPr>
+        <w:kinsoku/>
+        <w:wordWrap/>
+        <w:overflowPunct/>
+        <w:topLinePunct w:val="0"/>
+        <w:autoSpaceDE/>
+        <w:autoSpaceDN/>
+        <w:bidi w:val="0"/>
+        <w:adjustRightInd/>
+        <w:snapToGrid/>
+        <w:spacing w:line="300" w:lineRule="auto"/>
+        <w:ind w:firstLine="420" w:firstLineChars="0"/>
+        <w:jc w:val="both"/>
+        <w:textAlignment w:val="auto"/>
+        <w:rPr>
           <w:rFonts w:hint="default" w:ascii="Times New Roman" w:hAnsi="Times New Roman"/>
           <w:lang w:val="en-US" w:eastAsia="zh-CN"/>
         </w:rPr>
       </w:pPr>
-      <w:r>
-        <w:rPr>
-          <w:rFonts w:hint="eastAsia" w:ascii="Times New Roman" w:hAnsi="Times New Roman"/>
-          <w:lang w:val="en-US" w:eastAsia="zh-CN"/>
-        </w:rPr>
-        <w:t>若有多个cpp文件需要配置，则在tasks.json文件中的args参数中的cpp参数后面再添加一项，需要注意的是两个cpp文件必须不能出现同一个函数，类似于同一工程项目中的不同部分。</w:t>
-      </w:r>
-      <w:r>
-        <w:rPr>
-          <w:rFonts w:hint="eastAsia" w:ascii="Times New Roman" w:hAnsi="Times New Roman"/>
-          <w:lang w:val="en-US" w:eastAsia="zh-CN"/>
-        </w:rPr>
-        <w:br w:type="textWrapping"/>
-      </w:r>
-    </w:p>
-    <w:p>
-      <w:pPr>
-        <w:keepNext w:val="0"/>
-        <w:keepLines w:val="0"/>
-        <w:pageBreakBefore w:val="0"/>
-        <w:widowControl w:val="0"/>
-        <w:numPr>
-          <w:ilvl w:val="0"/>
-          <w:numId w:val="0"/>
-        </w:numPr>
-        <w:kinsoku/>
-        <w:wordWrap/>
-        <w:overflowPunct/>
-        <w:topLinePunct w:val="0"/>
-        <w:autoSpaceDE/>
-        <w:autoSpaceDN/>
-        <w:bidi w:val="0"/>
-        <w:adjustRightInd/>
-        <w:snapToGrid/>
-        <w:spacing w:line="300" w:lineRule="auto"/>
-        <w:jc w:val="both"/>
-        <w:textAlignment w:val="auto"/>
+    </w:p>
+    <w:p>
+      <w:pPr>
+        <w:keepNext w:val="0"/>
+        <w:keepLines w:val="0"/>
+        <w:pageBreakBefore w:val="0"/>
+        <w:widowControl w:val="0"/>
+        <w:numPr>
+          <w:ilvl w:val="0"/>
+          <w:numId w:val="0"/>
+        </w:numPr>
+        <w:kinsoku/>
+        <w:wordWrap/>
+        <w:overflowPunct/>
+        <w:topLinePunct w:val="0"/>
+        <w:autoSpaceDE/>
+        <w:autoSpaceDN/>
+        <w:bidi w:val="0"/>
+        <w:adjustRightInd/>
+        <w:snapToGrid/>
+        <w:spacing w:line="300" w:lineRule="auto"/>
+        <w:jc w:val="both"/>
+        <w:textAlignment w:val="auto"/>
+        <w:outlineLvl w:val="0"/>
         <w:rPr>
           <w:rFonts w:hint="eastAsia" w:ascii="Times New Roman" w:hAnsi="Times New Roman"/>
           <w:b/>
@@ -2789,6 +2824,7 @@
           <w:lang w:val="en-US" w:eastAsia="zh-CN"/>
         </w:rPr>
       </w:pPr>
+      <w:bookmarkStart w:id="1" w:name="_Toc6608"/>
       <w:r>
         <w:rPr>
           <w:rFonts w:hint="eastAsia" w:ascii="Times New Roman" w:hAnsi="Times New Roman"/>
@@ -2800,6 +2836,7 @@
         </w:rPr>
         <w:t>Day8 --7.29</w:t>
       </w:r>
+      <w:bookmarkEnd w:id="1"/>
     </w:p>
     <w:p>
       <w:pPr>
@@ -3602,11 +3639,13 @@
         <w:ind w:left="420" w:leftChars="0" w:firstLine="0" w:firstLineChars="0"/>
         <w:jc w:val="both"/>
         <w:textAlignment w:val="auto"/>
-        <w:rPr>
-          <w:rFonts w:hint="eastAsia" w:ascii="Times New Roman" w:hAnsi="Times New Roman"/>
-          <w:lang w:val="en-US" w:eastAsia="zh-CN"/>
-        </w:rPr>
-      </w:pPr>
+        <w:outlineLvl w:val="0"/>
+        <w:rPr>
+          <w:rFonts w:hint="eastAsia" w:ascii="Times New Roman" w:hAnsi="Times New Roman"/>
+          <w:lang w:val="en-US" w:eastAsia="zh-CN"/>
+        </w:rPr>
+      </w:pPr>
+      <w:bookmarkStart w:id="2" w:name="_Toc12016"/>
       <w:r>
         <w:rPr>
           <w:rFonts w:hint="eastAsia" w:ascii="Times New Roman" w:hAnsi="Times New Roman"/>
@@ -3614,6 +3653,7 @@
         </w:rPr>
         <w:t>在该项目文件夹下创建一个build文件夹</w:t>
       </w:r>
+      <w:bookmarkEnd w:id="2"/>
     </w:p>
     <w:p>
       <w:pPr>
@@ -5200,7 +5240,7 @@
       </w:r>
       <w:r>
         <w:rPr>
-          <w:rStyle w:val="7"/>
+          <w:rStyle w:val="8"/>
           <w:rFonts w:hint="eastAsia" w:ascii="Times New Roman" w:hAnsi="Times New Roman"/>
           <w:lang w:val="en-US" w:eastAsia="zh-CN"/>
         </w:rPr>
@@ -5805,7 +5845,7 @@
       </w:r>
       <w:r>
         <w:rPr>
-          <w:rStyle w:val="7"/>
+          <w:rStyle w:val="8"/>
           <w:rFonts w:hint="eastAsia" w:ascii="Times New Roman" w:hAnsi="Times New Roman"/>
           <w:lang w:val="en-US" w:eastAsia="zh-CN"/>
         </w:rPr>
@@ -6940,11 +6980,13 @@
         <w:ind w:left="420" w:leftChars="200"/>
         <w:jc w:val="both"/>
         <w:textAlignment w:val="auto"/>
-        <w:rPr>
-          <w:rFonts w:hint="eastAsia" w:ascii="Times New Roman" w:hAnsi="Times New Roman"/>
-          <w:lang w:val="en-US" w:eastAsia="zh-CN"/>
-        </w:rPr>
-      </w:pPr>
+        <w:outlineLvl w:val="0"/>
+        <w:rPr>
+          <w:rFonts w:hint="eastAsia" w:ascii="Times New Roman" w:hAnsi="Times New Roman"/>
+          <w:lang w:val="en-US" w:eastAsia="zh-CN"/>
+        </w:rPr>
+      </w:pPr>
+      <w:bookmarkStart w:id="3" w:name="_Toc18041"/>
       <w:r>
         <w:rPr>
           <w:rFonts w:hint="eastAsia" w:ascii="Times New Roman" w:hAnsi="Times New Roman"/>
@@ -6952,6 +6994,7 @@
         </w:rPr>
         <w:t>在VMware虚拟机上设置共享文件夹。</w:t>
       </w:r>
+      <w:bookmarkEnd w:id="3"/>
     </w:p>
     <w:p>
       <w:pPr>
@@ -8689,6 +8732,7 @@
         <w:ind w:left="2310" w:leftChars="1100" w:firstLine="240" w:firstLineChars="100"/>
         <w:jc w:val="both"/>
         <w:textAlignment w:val="auto"/>
+        <w:outlineLvl w:val="0"/>
         <w:rPr>
           <w:rFonts w:ascii="Times New Roman" w:hAnsi="Times New Roman" w:eastAsia="宋体" w:cs="宋体"/>
           <w:sz w:val="24"/>
@@ -8701,8 +8745,18 @@
           <w:sz w:val="24"/>
           <w:szCs w:val="24"/>
         </w:rPr>
-        <w:t xml:space="preserve"> src/moduleB.cpp )</w:t>
-      </w:r>
+        <w:t xml:space="preserve"> </w:t>
+      </w:r>
+      <w:bookmarkStart w:id="4" w:name="_Toc16336"/>
+      <w:r>
+        <w:rPr>
+          <w:rFonts w:ascii="Times New Roman" w:hAnsi="Times New Roman" w:eastAsia="宋体" w:cs="宋体"/>
+          <w:sz w:val="24"/>
+          <w:szCs w:val="24"/>
+        </w:rPr>
+        <w:t>src/moduleB.cpp )</w:t>
+      </w:r>
+      <w:bookmarkEnd w:id="4"/>
     </w:p>
     <w:p>
       <w:pPr>
@@ -9541,11 +9595,13 @@
         <w:ind w:left="210" w:leftChars="0" w:firstLine="0" w:firstLineChars="0"/>
         <w:jc w:val="both"/>
         <w:textAlignment w:val="auto"/>
+        <w:outlineLvl w:val="0"/>
         <w:rPr>
           <w:rFonts w:hint="default" w:ascii="Times New Roman" w:hAnsi="Times New Roman"/>
           <w:lang w:val="en-US" w:eastAsia="zh-CN"/>
         </w:rPr>
       </w:pPr>
+      <w:bookmarkStart w:id="5" w:name="_Toc1504"/>
       <w:r>
         <w:rPr>
           <w:rFonts w:hint="eastAsia" w:ascii="Times New Roman" w:hAnsi="Times New Roman"/>
@@ -9553,6 +9609,7 @@
         </w:rPr>
         <w:t>git fetch origin  拉取分支</w:t>
       </w:r>
+      <w:bookmarkEnd w:id="5"/>
     </w:p>
     <w:p>
       <w:pPr>
@@ -9927,6 +9984,8 @@
           <w:rFonts w:hint="eastAsia" w:ascii="Times New Roman" w:hAnsi="Times New Roman"/>
           <w:b/>
           <w:bCs/>
+          <w:sz w:val="24"/>
+          <w:szCs w:val="24"/>
           <w:lang w:val="en-US" w:eastAsia="zh-CN"/>
         </w:rPr>
       </w:pPr>
@@ -9935,6 +9994,8 @@
           <w:rFonts w:hint="eastAsia" w:ascii="Times New Roman" w:hAnsi="Times New Roman"/>
           <w:b/>
           <w:bCs/>
+          <w:sz w:val="24"/>
+          <w:szCs w:val="24"/>
           <w:lang w:val="en-US" w:eastAsia="zh-CN"/>
         </w:rPr>
         <w:t>Day22 --8.12</w:t>
@@ -10134,6 +10195,8 @@
           <w:rFonts w:hint="eastAsia" w:ascii="Times New Roman" w:hAnsi="Times New Roman"/>
           <w:b/>
           <w:bCs/>
+          <w:sz w:val="24"/>
+          <w:szCs w:val="24"/>
           <w:lang w:val="en-US" w:eastAsia="zh-CN"/>
         </w:rPr>
       </w:pPr>
@@ -10142,6 +10205,8 @@
           <w:rFonts w:hint="eastAsia" w:ascii="Times New Roman" w:hAnsi="Times New Roman"/>
           <w:b/>
           <w:bCs/>
+          <w:sz w:val="24"/>
+          <w:szCs w:val="24"/>
           <w:lang w:val="en-US" w:eastAsia="zh-CN"/>
         </w:rPr>
         <w:t>Day23 --8.13</w:t>
@@ -10236,6 +10301,8 @@
           <w:rFonts w:hint="eastAsia" w:ascii="Times New Roman" w:hAnsi="Times New Roman"/>
           <w:b/>
           <w:bCs/>
+          <w:sz w:val="24"/>
+          <w:szCs w:val="24"/>
           <w:lang w:val="en-US" w:eastAsia="zh-CN"/>
         </w:rPr>
       </w:pPr>
@@ -10244,6 +10311,8 @@
           <w:rFonts w:hint="eastAsia" w:ascii="Times New Roman" w:hAnsi="Times New Roman"/>
           <w:b/>
           <w:bCs/>
+          <w:sz w:val="24"/>
+          <w:szCs w:val="24"/>
           <w:lang w:val="en-US" w:eastAsia="zh-CN"/>
         </w:rPr>
         <w:t>Day24 --8.14</w:t>
@@ -10367,6 +10436,8 @@
           <w:rFonts w:hint="eastAsia" w:ascii="Times New Roman" w:hAnsi="Times New Roman"/>
           <w:b/>
           <w:bCs/>
+          <w:sz w:val="24"/>
+          <w:szCs w:val="24"/>
           <w:lang w:val="en-US" w:eastAsia="zh-CN"/>
         </w:rPr>
       </w:pPr>
@@ -10375,6 +10446,8 @@
           <w:rFonts w:hint="eastAsia" w:ascii="Times New Roman" w:hAnsi="Times New Roman"/>
           <w:b/>
           <w:bCs/>
+          <w:sz w:val="24"/>
+          <w:szCs w:val="24"/>
           <w:lang w:val="en-US" w:eastAsia="zh-CN"/>
         </w:rPr>
         <w:t>Day25~Day27 --8.15-8.17</w:t>
@@ -10525,6 +10598,8 @@
           <w:rFonts w:hint="eastAsia" w:ascii="Times New Roman" w:hAnsi="Times New Roman"/>
           <w:b/>
           <w:bCs/>
+          <w:sz w:val="24"/>
+          <w:szCs w:val="24"/>
           <w:lang w:val="en-US" w:eastAsia="zh-CN"/>
         </w:rPr>
       </w:pPr>
@@ -10533,6 +10608,8 @@
           <w:rFonts w:hint="eastAsia" w:ascii="Times New Roman" w:hAnsi="Times New Roman"/>
           <w:b/>
           <w:bCs/>
+          <w:sz w:val="24"/>
+          <w:szCs w:val="24"/>
           <w:lang w:val="en-US" w:eastAsia="zh-CN"/>
         </w:rPr>
         <w:t>Day28 --8.18</w:t>
@@ -11406,8 +11483,6 @@
         </w:rPr>
         <w:t>1.1 --向量</w:t>
       </w:r>
-      <w:bookmarkStart w:id="0" w:name="_GoBack"/>
-      <w:bookmarkEnd w:id="0"/>
     </w:p>
     <w:p>
       <w:pPr>
@@ -11743,16 +11818,16 @@
         <w:textAlignment w:val="auto"/>
         <w:rPr>
           <w:rFonts w:hint="eastAsia" w:ascii="Times New Roman" w:hAnsi="Times New Roman" w:eastAsia="宋体" w:cs="宋体"/>
-          <w:sz w:val="24"/>
-          <w:szCs w:val="24"/>
+          <w:sz w:val="21"/>
+          <w:szCs w:val="21"/>
           <w:lang w:val="en-US" w:eastAsia="zh-CN"/>
         </w:rPr>
       </w:pPr>
       <w:r>
         <w:rPr>
           <w:rFonts w:hint="eastAsia" w:ascii="Times New Roman" w:hAnsi="Times New Roman" w:eastAsia="宋体" w:cs="宋体"/>
-          <w:sz w:val="24"/>
-          <w:szCs w:val="24"/>
+          <w:sz w:val="21"/>
+          <w:szCs w:val="21"/>
           <w:lang w:val="en-US" w:eastAsia="zh-CN"/>
         </w:rPr>
         <w:t>学习C++</w:t>
@@ -11765,6 +11840,7 @@
         <w:pageBreakBefore w:val="0"/>
         <w:widowControl w:val="0"/>
         <w:numPr>
+          <w:ilvl w:val="0"/>
           <w:numId w:val="0"/>
         </w:numPr>
         <w:kinsoku/>
@@ -11782,107 +11858,1298 @@
         <w:textAlignment w:val="auto"/>
         <w:rPr>
           <w:rFonts w:hint="eastAsia" w:ascii="Times New Roman" w:hAnsi="Times New Roman" w:eastAsia="宋体" w:cs="宋体"/>
-          <w:sz w:val="24"/>
-          <w:szCs w:val="24"/>
+          <w:sz w:val="21"/>
+          <w:szCs w:val="21"/>
           <w:lang w:val="en-US" w:eastAsia="zh-CN"/>
         </w:rPr>
       </w:pPr>
       <w:r>
         <w:rPr>
           <w:rFonts w:hint="eastAsia" w:ascii="Times New Roman" w:hAnsi="Times New Roman" w:eastAsia="宋体" w:cs="宋体"/>
-          <w:sz w:val="24"/>
-          <w:szCs w:val="24"/>
+          <w:sz w:val="21"/>
+          <w:szCs w:val="21"/>
           <w:lang w:val="en-US" w:eastAsia="zh-CN"/>
         </w:rPr>
         <w:t xml:space="preserve">   使用if语句遇到数组越界情况，可以使用if(i+1&lt;len &amp;&amp; s[i+1]==</w:t>
       </w:r>
       <w:r>
+        <w:rPr>
+          <w:rFonts w:hint="default" w:ascii="Times New Roman" w:hAnsi="Times New Roman" w:eastAsia="宋体" w:cs="宋体"/>
+          <w:sz w:val="21"/>
+          <w:szCs w:val="21"/>
+          <w:lang w:val="en-US" w:eastAsia="zh-CN"/>
+        </w:rPr>
+        <w:t>’</w:t>
+      </w:r>
+      <w:r>
+        <w:rPr>
+          <w:rFonts w:hint="eastAsia" w:ascii="Times New Roman" w:hAnsi="Times New Roman" w:eastAsia="宋体" w:cs="宋体"/>
+          <w:sz w:val="21"/>
+          <w:szCs w:val="21"/>
+          <w:lang w:val="en-US" w:eastAsia="zh-CN"/>
+        </w:rPr>
+        <w:t>L</w:t>
+      </w:r>
+      <w:r>
+        <w:rPr>
+          <w:rFonts w:hint="default" w:ascii="Times New Roman" w:hAnsi="Times New Roman" w:eastAsia="宋体" w:cs="宋体"/>
+          <w:sz w:val="21"/>
+          <w:szCs w:val="21"/>
+          <w:lang w:val="en-US" w:eastAsia="zh-CN"/>
+        </w:rPr>
+        <w:t>’</w:t>
+      </w:r>
+      <w:r>
+        <w:rPr>
+          <w:rFonts w:hint="eastAsia" w:ascii="Times New Roman" w:hAnsi="Times New Roman" w:eastAsia="宋体" w:cs="宋体"/>
+          <w:sz w:val="21"/>
+          <w:szCs w:val="21"/>
+          <w:lang w:val="en-US" w:eastAsia="zh-CN"/>
+        </w:rPr>
+        <w:t>)</w:t>
+      </w:r>
+    </w:p>
+    <w:p>
+      <w:pPr>
+        <w:keepNext w:val="0"/>
+        <w:keepLines w:val="0"/>
+        <w:pageBreakBefore w:val="0"/>
+        <w:widowControl w:val="0"/>
+        <w:numPr>
+          <w:ilvl w:val="0"/>
+          <w:numId w:val="0"/>
+        </w:numPr>
+        <w:kinsoku/>
+        <w:wordWrap/>
+        <w:overflowPunct/>
+        <w:topLinePunct w:val="0"/>
+        <w:autoSpaceDE/>
+        <w:autoSpaceDN/>
+        <w:bidi w:val="0"/>
+        <w:adjustRightInd/>
+        <w:snapToGrid/>
+        <w:spacing w:line="300" w:lineRule="auto"/>
+        <w:ind w:left="120" w:leftChars="0"/>
+        <w:jc w:val="both"/>
+        <w:textAlignment w:val="auto"/>
+        <w:rPr>
+          <w:rFonts w:hint="eastAsia" w:ascii="Times New Roman" w:hAnsi="Times New Roman" w:eastAsia="宋体" w:cs="宋体"/>
+          <w:sz w:val="21"/>
+          <w:szCs w:val="21"/>
+          <w:lang w:val="en-US" w:eastAsia="zh-CN"/>
+        </w:rPr>
+      </w:pPr>
+    </w:p>
+    <w:p>
+      <w:pPr>
+        <w:keepNext w:val="0"/>
+        <w:keepLines w:val="0"/>
+        <w:pageBreakBefore w:val="0"/>
+        <w:widowControl w:val="0"/>
+        <w:numPr>
+          <w:ilvl w:val="0"/>
+          <w:numId w:val="13"/>
+        </w:numPr>
+        <w:kinsoku/>
+        <w:wordWrap/>
+        <w:overflowPunct/>
+        <w:topLinePunct w:val="0"/>
+        <w:autoSpaceDE/>
+        <w:autoSpaceDN/>
+        <w:bidi w:val="0"/>
+        <w:adjustRightInd/>
+        <w:snapToGrid/>
+        <w:spacing w:line="300" w:lineRule="auto"/>
+        <w:ind w:left="120" w:leftChars="0" w:firstLine="0" w:firstLineChars="0"/>
+        <w:jc w:val="both"/>
+        <w:textAlignment w:val="auto"/>
+        <w:rPr>
+          <w:rFonts w:hint="eastAsia" w:ascii="Times New Roman" w:hAnsi="Times New Roman" w:eastAsia="宋体" w:cs="宋体"/>
+          <w:sz w:val="21"/>
+          <w:szCs w:val="21"/>
+          <w:lang w:val="en-US" w:eastAsia="zh-CN"/>
+        </w:rPr>
+      </w:pPr>
+      <w:r>
+        <w:rPr>
+          <w:rFonts w:hint="eastAsia" w:ascii="Times New Roman" w:hAnsi="Times New Roman" w:eastAsia="宋体" w:cs="宋体"/>
+          <w:sz w:val="21"/>
+          <w:szCs w:val="21"/>
+          <w:lang w:val="en-US" w:eastAsia="zh-CN"/>
+        </w:rPr>
+        <w:t>曲面重建</w:t>
+      </w:r>
+    </w:p>
+    <w:p>
+      <w:pPr>
+        <w:keepNext w:val="0"/>
+        <w:keepLines w:val="0"/>
+        <w:pageBreakBefore w:val="0"/>
+        <w:widowControl w:val="0"/>
+        <w:numPr>
+          <w:ilvl w:val="0"/>
+          <w:numId w:val="0"/>
+        </w:numPr>
+        <w:kinsoku/>
+        <w:wordWrap/>
+        <w:overflowPunct/>
+        <w:topLinePunct w:val="0"/>
+        <w:autoSpaceDE/>
+        <w:autoSpaceDN/>
+        <w:bidi w:val="0"/>
+        <w:adjustRightInd/>
+        <w:snapToGrid/>
+        <w:spacing w:line="300" w:lineRule="auto"/>
+        <w:jc w:val="both"/>
+        <w:textAlignment w:val="auto"/>
         <w:rPr>
           <w:rFonts w:hint="default" w:ascii="Times New Roman" w:hAnsi="Times New Roman" w:eastAsia="宋体" w:cs="宋体"/>
           <w:sz w:val="24"/>
           <w:szCs w:val="24"/>
           <w:lang w:val="en-US" w:eastAsia="zh-CN"/>
         </w:rPr>
-        <w:t>’</w:t>
-      </w:r>
-      <w:r>
-        <w:rPr>
-          <w:rFonts w:hint="eastAsia" w:ascii="Times New Roman" w:hAnsi="Times New Roman" w:eastAsia="宋体" w:cs="宋体"/>
-          <w:sz w:val="24"/>
-          <w:szCs w:val="24"/>
-          <w:lang w:val="en-US" w:eastAsia="zh-CN"/>
-        </w:rPr>
-        <w:t>L</w:t>
-      </w:r>
-      <w:r>
+      </w:pPr>
+    </w:p>
+    <w:p>
+      <w:pPr>
+        <w:keepNext w:val="0"/>
+        <w:keepLines w:val="0"/>
+        <w:pageBreakBefore w:val="0"/>
+        <w:widowControl w:val="0"/>
+        <w:numPr>
+          <w:ilvl w:val="0"/>
+          <w:numId w:val="0"/>
+        </w:numPr>
+        <w:kinsoku/>
+        <w:wordWrap/>
+        <w:overflowPunct/>
+        <w:topLinePunct w:val="0"/>
+        <w:autoSpaceDE/>
+        <w:autoSpaceDN/>
+        <w:bidi w:val="0"/>
+        <w:adjustRightInd/>
+        <w:snapToGrid/>
+        <w:spacing w:line="300" w:lineRule="auto"/>
+        <w:jc w:val="both"/>
+        <w:textAlignment w:val="auto"/>
         <w:rPr>
           <w:rFonts w:hint="default" w:ascii="Times New Roman" w:hAnsi="Times New Roman" w:eastAsia="宋体" w:cs="宋体"/>
           <w:sz w:val="24"/>
           <w:szCs w:val="24"/>
           <w:lang w:val="en-US" w:eastAsia="zh-CN"/>
         </w:rPr>
-        <w:t>’</w:t>
-      </w:r>
-      <w:r>
+      </w:pPr>
+    </w:p>
+    <w:p>
+      <w:pPr>
+        <w:keepNext w:val="0"/>
+        <w:keepLines w:val="0"/>
+        <w:pageBreakBefore w:val="0"/>
+        <w:widowControl w:val="0"/>
+        <w:numPr>
+          <w:ilvl w:val="0"/>
+          <w:numId w:val="0"/>
+        </w:numPr>
+        <w:kinsoku/>
+        <w:wordWrap/>
+        <w:overflowPunct/>
+        <w:topLinePunct w:val="0"/>
+        <w:autoSpaceDE/>
+        <w:autoSpaceDN/>
+        <w:bidi w:val="0"/>
+        <w:adjustRightInd/>
+        <w:snapToGrid/>
+        <w:spacing w:line="300" w:lineRule="auto"/>
+        <w:jc w:val="both"/>
+        <w:textAlignment w:val="auto"/>
         <w:rPr>
           <w:rFonts w:hint="eastAsia" w:ascii="Times New Roman" w:hAnsi="Times New Roman" w:eastAsia="宋体" w:cs="宋体"/>
+          <w:b/>
+          <w:bCs/>
           <w:sz w:val="24"/>
           <w:szCs w:val="24"/>
           <w:lang w:val="en-US" w:eastAsia="zh-CN"/>
         </w:rPr>
-        <w:t>)</w:t>
-      </w:r>
-    </w:p>
-    <w:p>
-      <w:pPr>
-        <w:keepNext w:val="0"/>
-        <w:keepLines w:val="0"/>
-        <w:pageBreakBefore w:val="0"/>
-        <w:widowControl w:val="0"/>
-        <w:numPr>
-          <w:numId w:val="0"/>
-        </w:numPr>
-        <w:kinsoku/>
-        <w:wordWrap/>
-        <w:overflowPunct/>
-        <w:topLinePunct w:val="0"/>
-        <w:autoSpaceDE/>
-        <w:autoSpaceDN/>
-        <w:bidi w:val="0"/>
-        <w:adjustRightInd/>
-        <w:snapToGrid/>
-        <w:spacing w:line="300" w:lineRule="auto"/>
-        <w:ind w:left="120" w:leftChars="0"/>
-        <w:jc w:val="both"/>
-        <w:textAlignment w:val="auto"/>
+      </w:pPr>
+      <w:r>
         <w:rPr>
           <w:rFonts w:hint="eastAsia" w:ascii="Times New Roman" w:hAnsi="Times New Roman" w:eastAsia="宋体" w:cs="宋体"/>
+          <w:b/>
+          <w:bCs/>
           <w:sz w:val="24"/>
           <w:szCs w:val="24"/>
           <w:lang w:val="en-US" w:eastAsia="zh-CN"/>
         </w:rPr>
-      </w:pPr>
-    </w:p>
-    <w:p>
-      <w:pPr>
-        <w:keepNext w:val="0"/>
-        <w:keepLines w:val="0"/>
-        <w:pageBreakBefore w:val="0"/>
-        <w:widowControl w:val="0"/>
-        <w:numPr>
-          <w:numId w:val="0"/>
-        </w:numPr>
-        <w:kinsoku/>
-        <w:wordWrap/>
-        <w:overflowPunct/>
-        <w:topLinePunct w:val="0"/>
-        <w:autoSpaceDE/>
-        <w:autoSpaceDN/>
-        <w:bidi w:val="0"/>
-        <w:adjustRightInd/>
-        <w:snapToGrid/>
-        <w:spacing w:line="300" w:lineRule="auto"/>
+        <w:t>Day31 --8.21</w:t>
+      </w:r>
+    </w:p>
+    <w:p>
+      <w:pPr>
+        <w:keepNext w:val="0"/>
+        <w:keepLines w:val="0"/>
+        <w:pageBreakBefore w:val="0"/>
+        <w:widowControl w:val="0"/>
+        <w:numPr>
+          <w:ilvl w:val="0"/>
+          <w:numId w:val="14"/>
+        </w:numPr>
+        <w:kinsoku/>
+        <w:wordWrap/>
+        <w:overflowPunct/>
+        <w:topLinePunct w:val="0"/>
+        <w:autoSpaceDE/>
+        <w:autoSpaceDN/>
+        <w:bidi w:val="0"/>
+        <w:adjustRightInd/>
+        <w:snapToGrid/>
+        <w:spacing w:line="300" w:lineRule="auto"/>
+        <w:ind w:left="120" w:leftChars="0" w:firstLine="0" w:firstLineChars="0"/>
+        <w:jc w:val="both"/>
+        <w:textAlignment w:val="auto"/>
+        <w:rPr>
+          <w:rFonts w:hint="eastAsia" w:ascii="Times New Roman" w:hAnsi="Times New Roman" w:eastAsia="宋体" w:cs="宋体"/>
+          <w:sz w:val="21"/>
+          <w:szCs w:val="21"/>
+          <w:lang w:val="en-US" w:eastAsia="zh-CN"/>
+        </w:rPr>
+      </w:pPr>
+      <w:r>
+        <w:rPr>
+          <w:rFonts w:hint="eastAsia" w:ascii="Times New Roman" w:hAnsi="Times New Roman" w:eastAsia="宋体" w:cs="宋体"/>
+          <w:sz w:val="21"/>
+          <w:szCs w:val="21"/>
+          <w:lang w:val="en-US" w:eastAsia="zh-CN"/>
+        </w:rPr>
+        <w:t>学习C++</w:t>
+      </w:r>
+    </w:p>
+    <w:p>
+      <w:pPr>
+        <w:keepNext w:val="0"/>
+        <w:keepLines w:val="0"/>
+        <w:pageBreakBefore w:val="0"/>
+        <w:widowControl w:val="0"/>
+        <w:numPr>
+          <w:ilvl w:val="0"/>
+          <w:numId w:val="0"/>
+        </w:numPr>
+        <w:kinsoku/>
+        <w:wordWrap/>
+        <w:overflowPunct/>
+        <w:topLinePunct w:val="0"/>
+        <w:autoSpaceDE/>
+        <w:autoSpaceDN/>
+        <w:bidi w:val="0"/>
+        <w:adjustRightInd/>
+        <w:snapToGrid/>
+        <w:spacing w:line="300" w:lineRule="auto"/>
+        <w:jc w:val="both"/>
+        <w:textAlignment w:val="auto"/>
+        <w:rPr>
+          <w:rFonts w:hint="default" w:ascii="Times New Roman" w:hAnsi="Times New Roman" w:eastAsia="宋体" w:cs="宋体"/>
+          <w:sz w:val="21"/>
+          <w:szCs w:val="21"/>
+          <w:lang w:val="en-US" w:eastAsia="zh-CN"/>
+        </w:rPr>
+      </w:pPr>
+    </w:p>
+    <w:p>
+      <w:pPr>
+        <w:keepNext w:val="0"/>
+        <w:keepLines w:val="0"/>
+        <w:pageBreakBefore w:val="0"/>
+        <w:widowControl w:val="0"/>
+        <w:numPr>
+          <w:ilvl w:val="0"/>
+          <w:numId w:val="0"/>
+        </w:numPr>
+        <w:kinsoku/>
+        <w:wordWrap/>
+        <w:overflowPunct/>
+        <w:topLinePunct w:val="0"/>
+        <w:autoSpaceDE/>
+        <w:autoSpaceDN/>
+        <w:bidi w:val="0"/>
+        <w:adjustRightInd/>
+        <w:snapToGrid/>
+        <w:spacing w:line="300" w:lineRule="auto"/>
+        <w:jc w:val="both"/>
+        <w:textAlignment w:val="auto"/>
+        <w:rPr>
+          <w:rFonts w:hint="eastAsia" w:ascii="Times New Roman" w:hAnsi="Times New Roman" w:eastAsia="宋体" w:cs="宋体"/>
+          <w:b/>
+          <w:bCs/>
+          <w:sz w:val="24"/>
+          <w:szCs w:val="24"/>
+          <w:lang w:val="en-US" w:eastAsia="zh-CN"/>
+        </w:rPr>
+      </w:pPr>
+      <w:r>
+        <w:rPr>
+          <w:rFonts w:hint="eastAsia" w:ascii="Times New Roman" w:hAnsi="Times New Roman" w:eastAsia="宋体" w:cs="宋体"/>
+          <w:b/>
+          <w:bCs/>
+          <w:sz w:val="24"/>
+          <w:szCs w:val="24"/>
+          <w:lang w:val="en-US" w:eastAsia="zh-CN"/>
+        </w:rPr>
+        <w:t>Day32 --8.22</w:t>
+      </w:r>
+    </w:p>
+    <w:p>
+      <w:pPr>
+        <w:keepNext w:val="0"/>
+        <w:keepLines w:val="0"/>
+        <w:pageBreakBefore w:val="0"/>
+        <w:widowControl w:val="0"/>
+        <w:numPr>
+          <w:numId w:val="0"/>
+        </w:numPr>
+        <w:kinsoku/>
+        <w:wordWrap/>
+        <w:overflowPunct/>
+        <w:topLinePunct w:val="0"/>
+        <w:autoSpaceDE/>
+        <w:autoSpaceDN/>
+        <w:bidi w:val="0"/>
+        <w:adjustRightInd/>
+        <w:snapToGrid/>
+        <w:spacing w:line="300" w:lineRule="auto"/>
+        <w:ind w:firstLine="211" w:firstLineChars="100"/>
+        <w:jc w:val="both"/>
+        <w:textAlignment w:val="auto"/>
+        <w:rPr>
+          <w:rFonts w:hint="eastAsia" w:ascii="Times New Roman" w:hAnsi="Times New Roman" w:eastAsia="宋体" w:cs="宋体"/>
+          <w:b/>
+          <w:bCs/>
+          <w:sz w:val="21"/>
+          <w:szCs w:val="21"/>
+          <w:lang w:val="en-US" w:eastAsia="zh-CN"/>
+        </w:rPr>
+      </w:pPr>
+      <w:r>
+        <w:rPr>
+          <w:rFonts w:hint="eastAsia" w:ascii="Times New Roman" w:hAnsi="Times New Roman" w:eastAsia="宋体" w:cs="宋体"/>
+          <w:b/>
+          <w:bCs/>
+          <w:sz w:val="21"/>
+          <w:szCs w:val="21"/>
+          <w:lang w:val="en-US" w:eastAsia="zh-CN"/>
+        </w:rPr>
+        <w:t>1、学习C++</w:t>
+      </w:r>
+    </w:p>
+    <w:p>
+      <w:pPr>
+        <w:keepNext w:val="0"/>
+        <w:keepLines w:val="0"/>
+        <w:pageBreakBefore w:val="0"/>
+        <w:widowControl w:val="0"/>
+        <w:numPr>
+          <w:ilvl w:val="0"/>
+          <w:numId w:val="0"/>
+        </w:numPr>
+        <w:kinsoku/>
+        <w:wordWrap/>
+        <w:overflowPunct/>
+        <w:topLinePunct w:val="0"/>
+        <w:autoSpaceDE/>
+        <w:autoSpaceDN/>
+        <w:bidi w:val="0"/>
+        <w:adjustRightInd/>
+        <w:snapToGrid/>
+        <w:spacing w:line="300" w:lineRule="auto"/>
+        <w:jc w:val="both"/>
+        <w:textAlignment w:val="auto"/>
+        <w:rPr>
+          <w:rFonts w:hint="eastAsia" w:ascii="Times New Roman" w:hAnsi="Times New Roman" w:eastAsia="宋体" w:cs="宋体"/>
+          <w:b w:val="0"/>
+          <w:bCs w:val="0"/>
+          <w:sz w:val="21"/>
+          <w:szCs w:val="21"/>
+          <w:lang w:val="en-US" w:eastAsia="zh-CN"/>
+        </w:rPr>
+      </w:pPr>
+      <w:r>
+        <w:rPr>
+          <w:rFonts w:hint="eastAsia" w:ascii="Times New Roman" w:hAnsi="Times New Roman" w:eastAsia="宋体" w:cs="宋体"/>
+          <w:b/>
+          <w:bCs/>
+          <w:sz w:val="21"/>
+          <w:szCs w:val="21"/>
+          <w:lang w:val="en-US" w:eastAsia="zh-CN"/>
+        </w:rPr>
+        <w:t xml:space="preserve">  </w:t>
+      </w:r>
+      <w:r>
+        <w:rPr>
+          <w:rFonts w:hint="eastAsia" w:ascii="Times New Roman" w:hAnsi="Times New Roman" w:eastAsia="宋体" w:cs="宋体"/>
+          <w:b w:val="0"/>
+          <w:bCs w:val="0"/>
+          <w:sz w:val="21"/>
+          <w:szCs w:val="21"/>
+          <w:lang w:val="en-US" w:eastAsia="zh-CN"/>
+        </w:rPr>
+        <w:t xml:space="preserve"> n&gt;&gt;j是二进制右移：</w:t>
+      </w:r>
+    </w:p>
+    <w:p>
+      <w:pPr>
+        <w:spacing w:beforeLines="0" w:afterLines="0"/>
+        <w:jc w:val="left"/>
+        <w:rPr>
+          <w:rFonts w:hint="eastAsia" w:ascii="新宋体" w:hAnsi="新宋体" w:eastAsia="新宋体"/>
+          <w:color w:val="008000"/>
+          <w:sz w:val="19"/>
+          <w:szCs w:val="24"/>
+        </w:rPr>
+      </w:pPr>
+      <w:r>
+        <w:rPr>
+          <w:rFonts w:hint="eastAsia" w:ascii="Times New Roman" w:hAnsi="Times New Roman" w:eastAsia="宋体" w:cs="宋体"/>
+          <w:b w:val="0"/>
+          <w:bCs w:val="0"/>
+          <w:sz w:val="21"/>
+          <w:szCs w:val="21"/>
+          <w:lang w:val="en-US" w:eastAsia="zh-CN"/>
+        </w:rPr>
+        <w:t xml:space="preserve">   </w:t>
+      </w:r>
+      <w:r>
+        <w:rPr>
+          <w:rFonts w:hint="eastAsia" w:ascii="新宋体" w:hAnsi="新宋体" w:eastAsia="新宋体"/>
+          <w:color w:val="0000FF"/>
+          <w:sz w:val="19"/>
+          <w:szCs w:val="24"/>
+        </w:rPr>
+        <w:t>int</w:t>
+      </w:r>
+      <w:r>
+        <w:rPr>
+          <w:rFonts w:hint="eastAsia" w:ascii="新宋体" w:hAnsi="新宋体" w:eastAsia="新宋体"/>
+          <w:color w:val="000000"/>
+          <w:sz w:val="19"/>
+          <w:szCs w:val="24"/>
+        </w:rPr>
+        <w:t xml:space="preserve"> n = 8;  </w:t>
+      </w:r>
+      <w:r>
+        <w:rPr>
+          <w:rFonts w:hint="eastAsia" w:ascii="新宋体" w:hAnsi="新宋体" w:eastAsia="新宋体"/>
+          <w:color w:val="008000"/>
+          <w:sz w:val="19"/>
+          <w:szCs w:val="24"/>
+        </w:rPr>
+        <w:t>// 二进制: 1000</w:t>
+      </w:r>
+    </w:p>
+    <w:p>
+      <w:pPr>
+        <w:spacing w:beforeLines="0" w:afterLines="0"/>
+        <w:jc w:val="left"/>
+        <w:rPr>
+          <w:rFonts w:hint="eastAsia" w:ascii="新宋体" w:hAnsi="新宋体" w:eastAsia="新宋体"/>
+          <w:color w:val="000000"/>
+          <w:sz w:val="19"/>
+          <w:szCs w:val="24"/>
+        </w:rPr>
+      </w:pPr>
+      <w:r>
+        <w:rPr>
+          <w:rFonts w:hint="eastAsia" w:ascii="新宋体" w:hAnsi="新宋体" w:eastAsia="新宋体"/>
+          <w:color w:val="000000"/>
+          <w:sz w:val="19"/>
+          <w:szCs w:val="24"/>
+        </w:rPr>
+        <w:t xml:space="preserve">  </w:t>
+      </w:r>
+      <w:r>
+        <w:rPr>
+          <w:rFonts w:hint="eastAsia" w:ascii="新宋体" w:hAnsi="新宋体" w:eastAsia="新宋体"/>
+          <w:color w:val="000000"/>
+          <w:sz w:val="19"/>
+          <w:szCs w:val="24"/>
+          <w:lang w:val="en-US" w:eastAsia="zh-CN"/>
+        </w:rPr>
+        <w:t xml:space="preserve"> </w:t>
+      </w:r>
+      <w:r>
+        <w:rPr>
+          <w:rFonts w:hint="eastAsia" w:ascii="新宋体" w:hAnsi="新宋体" w:eastAsia="新宋体"/>
+          <w:color w:val="0000FF"/>
+          <w:sz w:val="19"/>
+          <w:szCs w:val="24"/>
+        </w:rPr>
+        <w:t>int</w:t>
+      </w:r>
+      <w:r>
+        <w:rPr>
+          <w:rFonts w:hint="eastAsia" w:ascii="新宋体" w:hAnsi="新宋体" w:eastAsia="新宋体"/>
+          <w:color w:val="000000"/>
+          <w:sz w:val="19"/>
+          <w:szCs w:val="24"/>
+        </w:rPr>
+        <w:t xml:space="preserve"> j = 2;</w:t>
+      </w:r>
+    </w:p>
+    <w:p>
+      <w:pPr>
+        <w:keepNext w:val="0"/>
+        <w:keepLines w:val="0"/>
+        <w:pageBreakBefore w:val="0"/>
+        <w:widowControl w:val="0"/>
+        <w:numPr>
+          <w:ilvl w:val="0"/>
+          <w:numId w:val="0"/>
+        </w:numPr>
+        <w:kinsoku/>
+        <w:wordWrap/>
+        <w:overflowPunct/>
+        <w:topLinePunct w:val="0"/>
+        <w:autoSpaceDE/>
+        <w:autoSpaceDN/>
+        <w:bidi w:val="0"/>
+        <w:adjustRightInd/>
+        <w:snapToGrid/>
+        <w:spacing w:line="300" w:lineRule="auto"/>
+        <w:jc w:val="both"/>
+        <w:textAlignment w:val="auto"/>
+        <w:rPr>
+          <w:rFonts w:hint="eastAsia" w:ascii="新宋体" w:hAnsi="新宋体" w:eastAsia="新宋体"/>
+          <w:color w:val="008000"/>
+          <w:sz w:val="19"/>
+          <w:szCs w:val="24"/>
+        </w:rPr>
+      </w:pPr>
+      <w:r>
+        <w:rPr>
+          <w:rFonts w:hint="eastAsia" w:ascii="新宋体" w:hAnsi="新宋体" w:eastAsia="新宋体"/>
+          <w:color w:val="000000"/>
+          <w:sz w:val="19"/>
+          <w:szCs w:val="24"/>
+        </w:rPr>
+        <w:t xml:space="preserve"> </w:t>
+      </w:r>
+      <w:r>
+        <w:rPr>
+          <w:rFonts w:hint="eastAsia" w:ascii="新宋体" w:hAnsi="新宋体" w:eastAsia="新宋体"/>
+          <w:color w:val="000000"/>
+          <w:sz w:val="19"/>
+          <w:szCs w:val="24"/>
+          <w:lang w:val="en-US" w:eastAsia="zh-CN"/>
+        </w:rPr>
+        <w:t xml:space="preserve"> </w:t>
+      </w:r>
+      <w:r>
+        <w:rPr>
+          <w:rFonts w:hint="eastAsia" w:ascii="新宋体" w:hAnsi="新宋体" w:eastAsia="新宋体"/>
+          <w:color w:val="000000"/>
+          <w:sz w:val="19"/>
+          <w:szCs w:val="24"/>
+        </w:rPr>
+        <w:t xml:space="preserve"> </w:t>
+      </w:r>
+      <w:r>
+        <w:rPr>
+          <w:rFonts w:hint="eastAsia" w:ascii="新宋体" w:hAnsi="新宋体" w:eastAsia="新宋体"/>
+          <w:color w:val="0000FF"/>
+          <w:sz w:val="19"/>
+          <w:szCs w:val="24"/>
+        </w:rPr>
+        <w:t>int</w:t>
+      </w:r>
+      <w:r>
+        <w:rPr>
+          <w:rFonts w:hint="eastAsia" w:ascii="新宋体" w:hAnsi="新宋体" w:eastAsia="新宋体"/>
+          <w:color w:val="000000"/>
+          <w:sz w:val="19"/>
+          <w:szCs w:val="24"/>
+        </w:rPr>
+        <w:t xml:space="preserve"> result = n &gt;&gt; j;  </w:t>
+      </w:r>
+      <w:r>
+        <w:rPr>
+          <w:rFonts w:hint="eastAsia" w:ascii="新宋体" w:hAnsi="新宋体" w:eastAsia="新宋体"/>
+          <w:color w:val="008000"/>
+          <w:sz w:val="19"/>
+          <w:szCs w:val="24"/>
+        </w:rPr>
+        <w:t>// 结果: 2 (二进制: 0010)</w:t>
+      </w:r>
+    </w:p>
+    <w:p>
+      <w:pPr>
+        <w:keepNext w:val="0"/>
+        <w:keepLines w:val="0"/>
+        <w:pageBreakBefore w:val="0"/>
+        <w:widowControl w:val="0"/>
+        <w:numPr>
+          <w:ilvl w:val="0"/>
+          <w:numId w:val="0"/>
+        </w:numPr>
+        <w:kinsoku/>
+        <w:wordWrap/>
+        <w:overflowPunct/>
+        <w:topLinePunct w:val="0"/>
+        <w:autoSpaceDE/>
+        <w:autoSpaceDN/>
+        <w:bidi w:val="0"/>
+        <w:adjustRightInd/>
+        <w:snapToGrid/>
+        <w:spacing w:line="300" w:lineRule="auto"/>
+        <w:jc w:val="both"/>
+        <w:textAlignment w:val="auto"/>
+        <w:rPr>
+          <w:rFonts w:hint="eastAsia" w:ascii="新宋体" w:hAnsi="新宋体" w:eastAsia="新宋体"/>
+          <w:color w:val="008000"/>
+          <w:sz w:val="19"/>
+          <w:szCs w:val="24"/>
+        </w:rPr>
+      </w:pPr>
+    </w:p>
+    <w:p>
+      <w:pPr>
+        <w:keepNext w:val="0"/>
+        <w:keepLines w:val="0"/>
+        <w:pageBreakBefore w:val="0"/>
+        <w:widowControl w:val="0"/>
+        <w:numPr>
+          <w:ilvl w:val="0"/>
+          <w:numId w:val="0"/>
+        </w:numPr>
+        <w:kinsoku/>
+        <w:wordWrap/>
+        <w:overflowPunct/>
+        <w:topLinePunct w:val="0"/>
+        <w:autoSpaceDE/>
+        <w:autoSpaceDN/>
+        <w:bidi w:val="0"/>
+        <w:adjustRightInd/>
+        <w:snapToGrid/>
+        <w:spacing w:line="300" w:lineRule="auto"/>
+        <w:jc w:val="both"/>
+        <w:textAlignment w:val="auto"/>
+        <w:rPr>
+          <w:rFonts w:hint="eastAsia" w:ascii="新宋体" w:hAnsi="新宋体" w:eastAsia="新宋体"/>
+          <w:color w:val="008000"/>
+          <w:sz w:val="19"/>
+          <w:szCs w:val="24"/>
+        </w:rPr>
+      </w:pPr>
+    </w:p>
+    <w:p>
+      <w:pPr>
+        <w:keepNext w:val="0"/>
+        <w:keepLines w:val="0"/>
+        <w:pageBreakBefore w:val="0"/>
+        <w:widowControl w:val="0"/>
+        <w:numPr>
+          <w:ilvl w:val="0"/>
+          <w:numId w:val="0"/>
+        </w:numPr>
+        <w:kinsoku/>
+        <w:wordWrap/>
+        <w:overflowPunct/>
+        <w:topLinePunct w:val="0"/>
+        <w:autoSpaceDE/>
+        <w:autoSpaceDN/>
+        <w:bidi w:val="0"/>
+        <w:adjustRightInd/>
+        <w:snapToGrid/>
+        <w:spacing w:line="300" w:lineRule="auto"/>
+        <w:jc w:val="both"/>
+        <w:textAlignment w:val="auto"/>
+        <w:rPr>
+          <w:rFonts w:hint="default" w:ascii="Times New Roman" w:hAnsi="Times New Roman" w:eastAsia="新宋体" w:cs="Times New Roman"/>
+          <w:b/>
+          <w:bCs/>
+          <w:color w:val="auto"/>
+          <w:sz w:val="24"/>
+          <w:szCs w:val="24"/>
+          <w:lang w:val="en-US" w:eastAsia="zh-CN"/>
+        </w:rPr>
+      </w:pPr>
+      <w:r>
+        <w:rPr>
+          <w:rFonts w:hint="default" w:ascii="Times New Roman" w:hAnsi="Times New Roman" w:eastAsia="新宋体" w:cs="Times New Roman"/>
+          <w:b/>
+          <w:bCs/>
+          <w:color w:val="auto"/>
+          <w:sz w:val="24"/>
+          <w:szCs w:val="24"/>
+          <w:lang w:val="en-US" w:eastAsia="zh-CN"/>
+        </w:rPr>
+        <w:t>Day --8.26</w:t>
+      </w:r>
+    </w:p>
+    <w:p>
+      <w:pPr>
+        <w:keepNext w:val="0"/>
+        <w:keepLines w:val="0"/>
+        <w:pageBreakBefore w:val="0"/>
+        <w:widowControl w:val="0"/>
+        <w:numPr>
+          <w:ilvl w:val="0"/>
+          <w:numId w:val="0"/>
+        </w:numPr>
+        <w:kinsoku/>
+        <w:wordWrap/>
+        <w:overflowPunct/>
+        <w:topLinePunct w:val="0"/>
+        <w:autoSpaceDE/>
+        <w:autoSpaceDN/>
+        <w:bidi w:val="0"/>
+        <w:adjustRightInd/>
+        <w:snapToGrid/>
+        <w:spacing w:line="300" w:lineRule="auto"/>
+        <w:jc w:val="both"/>
+        <w:textAlignment w:val="auto"/>
+        <w:rPr>
+          <w:rFonts w:hint="default" w:ascii="Times New Roman" w:hAnsi="Times New Roman" w:eastAsia="宋体" w:cs="宋体"/>
+          <w:b/>
+          <w:bCs/>
+          <w:sz w:val="21"/>
+          <w:szCs w:val="21"/>
+          <w:lang w:val="en-US" w:eastAsia="zh-CN"/>
+        </w:rPr>
+      </w:pPr>
+      <w:r>
+        <w:rPr>
+          <w:rFonts w:hint="eastAsia" w:ascii="Times New Roman" w:hAnsi="Times New Roman" w:eastAsia="宋体" w:cs="宋体"/>
+          <w:b/>
+          <w:bCs/>
+          <w:sz w:val="21"/>
+          <w:szCs w:val="21"/>
+          <w:lang w:val="en-US" w:eastAsia="zh-CN"/>
+        </w:rPr>
+        <w:t xml:space="preserve">  1、学习C++</w:t>
+      </w:r>
+    </w:p>
+    <w:p>
+      <w:pPr>
+        <w:keepNext w:val="0"/>
+        <w:keepLines w:val="0"/>
+        <w:widowControl/>
+        <w:suppressLineNumbers w:val="0"/>
+        <w:shd w:val="clear" w:fill="FFFFFF"/>
+        <w:spacing w:line="270" w:lineRule="atLeast"/>
+        <w:ind w:firstLine="480"/>
+        <w:jc w:val="left"/>
+        <w:rPr>
+          <w:rFonts w:hint="eastAsia" w:ascii="宋体" w:hAnsi="宋体" w:eastAsia="宋体" w:cs="宋体"/>
+          <w:b w:val="0"/>
+          <w:bCs w:val="0"/>
+          <w:color w:val="auto"/>
+          <w:kern w:val="0"/>
+          <w:sz w:val="21"/>
+          <w:szCs w:val="21"/>
+          <w:shd w:val="clear" w:fill="FFFFFF"/>
+          <w:lang w:val="en-US" w:eastAsia="zh-CN" w:bidi="ar"/>
+        </w:rPr>
+      </w:pPr>
+      <w:r>
+        <w:rPr>
+          <w:rFonts w:hint="default" w:ascii="Consolas" w:hAnsi="Consolas" w:eastAsia="Consolas" w:cs="Consolas"/>
+          <w:b w:val="0"/>
+          <w:bCs w:val="0"/>
+          <w:color w:val="267F99"/>
+          <w:kern w:val="0"/>
+          <w:sz w:val="19"/>
+          <w:szCs w:val="19"/>
+          <w:shd w:val="clear" w:fill="FFFFFF"/>
+          <w:lang w:val="en-US" w:eastAsia="zh-CN" w:bidi="ar"/>
+        </w:rPr>
+        <w:t>vector</w:t>
+      </w:r>
+      <w:r>
+        <w:rPr>
+          <w:rFonts w:hint="default" w:ascii="Consolas" w:hAnsi="Consolas" w:eastAsia="Consolas" w:cs="Consolas"/>
+          <w:b w:val="0"/>
+          <w:bCs w:val="0"/>
+          <w:color w:val="000000"/>
+          <w:kern w:val="0"/>
+          <w:sz w:val="19"/>
+          <w:szCs w:val="19"/>
+          <w:shd w:val="clear" w:fill="FFFFFF"/>
+          <w:lang w:val="en-US" w:eastAsia="zh-CN" w:bidi="ar"/>
+        </w:rPr>
+        <w:t>&lt;</w:t>
+      </w:r>
+      <w:r>
+        <w:rPr>
+          <w:rFonts w:hint="default" w:ascii="Consolas" w:hAnsi="Consolas" w:eastAsia="Consolas" w:cs="Consolas"/>
+          <w:b w:val="0"/>
+          <w:bCs w:val="0"/>
+          <w:color w:val="267F99"/>
+          <w:kern w:val="0"/>
+          <w:sz w:val="19"/>
+          <w:szCs w:val="19"/>
+          <w:shd w:val="clear" w:fill="FFFFFF"/>
+          <w:lang w:val="en-US" w:eastAsia="zh-CN" w:bidi="ar"/>
+        </w:rPr>
+        <w:t>Employee</w:t>
+      </w:r>
+      <w:r>
+        <w:rPr>
+          <w:rFonts w:hint="default" w:ascii="Consolas" w:hAnsi="Consolas" w:eastAsia="Consolas" w:cs="Consolas"/>
+          <w:b w:val="0"/>
+          <w:bCs w:val="0"/>
+          <w:color w:val="000000"/>
+          <w:kern w:val="0"/>
+          <w:sz w:val="19"/>
+          <w:szCs w:val="19"/>
+          <w:shd w:val="clear" w:fill="FFFFFF"/>
+          <w:lang w:val="en-US" w:eastAsia="zh-CN" w:bidi="ar"/>
+        </w:rPr>
+        <w:t xml:space="preserve">*&gt; </w:t>
+      </w:r>
+      <w:r>
+        <w:rPr>
+          <w:rFonts w:hint="default" w:ascii="Consolas" w:hAnsi="Consolas" w:eastAsia="Consolas" w:cs="Consolas"/>
+          <w:b w:val="0"/>
+          <w:bCs w:val="0"/>
+          <w:color w:val="001080"/>
+          <w:kern w:val="0"/>
+          <w:sz w:val="19"/>
+          <w:szCs w:val="19"/>
+          <w:shd w:val="clear" w:fill="FFFFFF"/>
+          <w:lang w:val="en-US" w:eastAsia="zh-CN" w:bidi="ar"/>
+        </w:rPr>
+        <w:t>employees</w:t>
+      </w:r>
+      <w:r>
+        <w:rPr>
+          <w:rFonts w:hint="eastAsia" w:ascii="Consolas" w:hAnsi="Consolas" w:eastAsia="Consolas" w:cs="Consolas"/>
+          <w:b w:val="0"/>
+          <w:bCs w:val="0"/>
+          <w:color w:val="001080"/>
+          <w:kern w:val="0"/>
+          <w:sz w:val="19"/>
+          <w:szCs w:val="19"/>
+          <w:shd w:val="clear" w:fill="FFFFFF"/>
+          <w:lang w:val="en-US" w:eastAsia="zh-CN" w:bidi="ar"/>
+        </w:rPr>
+        <w:t xml:space="preserve"> </w:t>
+      </w:r>
+      <w:r>
+        <w:rPr>
+          <w:rFonts w:hint="eastAsia" w:ascii="宋体" w:hAnsi="宋体" w:eastAsia="宋体" w:cs="宋体"/>
+          <w:b w:val="0"/>
+          <w:bCs w:val="0"/>
+          <w:color w:val="auto"/>
+          <w:kern w:val="0"/>
+          <w:sz w:val="21"/>
+          <w:szCs w:val="21"/>
+          <w:shd w:val="clear" w:fill="FFFFFF"/>
+          <w:lang w:val="en-US" w:eastAsia="zh-CN" w:bidi="ar"/>
+        </w:rPr>
+        <w:t>中间的Emplyoee是一个类时，还是可以用.size()来获取这个向量的长度。</w:t>
+      </w:r>
+    </w:p>
+    <w:p>
+      <w:pPr>
+        <w:keepNext w:val="0"/>
+        <w:keepLines w:val="0"/>
+        <w:widowControl/>
+        <w:suppressLineNumbers w:val="0"/>
+        <w:shd w:val="clear" w:fill="FFFFFF"/>
+        <w:spacing w:line="270" w:lineRule="atLeast"/>
+        <w:ind w:firstLine="480"/>
+        <w:jc w:val="left"/>
+        <w:rPr>
+          <w:rFonts w:hint="eastAsia" w:ascii="宋体" w:hAnsi="宋体" w:eastAsia="宋体" w:cs="宋体"/>
+          <w:b w:val="0"/>
+          <w:bCs w:val="0"/>
+          <w:color w:val="auto"/>
+          <w:kern w:val="0"/>
+          <w:sz w:val="21"/>
+          <w:szCs w:val="21"/>
+          <w:shd w:val="clear" w:fill="FFFFFF"/>
+          <w:lang w:val="en-US" w:eastAsia="zh-CN" w:bidi="ar"/>
+        </w:rPr>
+      </w:pPr>
+      <w:r>
+        <w:rPr>
+          <w:rFonts w:hint="eastAsia" w:ascii="宋体" w:hAnsi="宋体" w:eastAsia="宋体" w:cs="宋体"/>
+          <w:b w:val="0"/>
+          <w:bCs w:val="0"/>
+          <w:color w:val="auto"/>
+          <w:kern w:val="0"/>
+          <w:sz w:val="21"/>
+          <w:szCs w:val="21"/>
+          <w:shd w:val="clear" w:fill="FFFFFF"/>
+          <w:lang w:val="en-US" w:eastAsia="zh-CN" w:bidi="ar"/>
+        </w:rPr>
+        <w:t>访问类的成员变量或成员函数时，使用 . 或 -&gt; 取决于你是通过对象还是通过指针来访问这些成员。当你有一个类的对象时，使用 . 来访问成员变量或成员函数。当你有一个指向类对象的指针时，使用 -&gt; 来访问成员变量或成员函数。</w:t>
+      </w:r>
+    </w:p>
+    <w:p>
+      <w:pPr>
+        <w:keepNext w:val="0"/>
+        <w:keepLines w:val="0"/>
+        <w:widowControl/>
+        <w:suppressLineNumbers w:val="0"/>
+        <w:shd w:val="clear" w:fill="FFFFFF"/>
+        <w:spacing w:line="270" w:lineRule="atLeast"/>
+        <w:ind w:firstLine="480"/>
+        <w:jc w:val="left"/>
+        <w:rPr>
+          <w:rFonts w:hint="eastAsia" w:ascii="宋体" w:hAnsi="宋体" w:eastAsia="宋体" w:cs="宋体"/>
+          <w:b w:val="0"/>
+          <w:bCs w:val="0"/>
+          <w:color w:val="auto"/>
+          <w:kern w:val="0"/>
+          <w:sz w:val="21"/>
+          <w:szCs w:val="21"/>
+          <w:shd w:val="clear" w:fill="FFFFFF"/>
+          <w:lang w:val="en-US" w:eastAsia="zh-CN" w:bidi="ar"/>
+        </w:rPr>
+      </w:pPr>
+    </w:p>
+    <w:p>
+      <w:pPr>
+        <w:keepNext w:val="0"/>
+        <w:keepLines w:val="0"/>
+        <w:widowControl/>
+        <w:numPr>
+          <w:ilvl w:val="0"/>
+          <w:numId w:val="14"/>
+        </w:numPr>
+        <w:suppressLineNumbers w:val="0"/>
+        <w:shd w:val="clear" w:fill="FFFFFF"/>
+        <w:spacing w:line="270" w:lineRule="atLeast"/>
+        <w:ind w:left="120" w:leftChars="0" w:firstLine="0" w:firstLineChars="0"/>
+        <w:jc w:val="left"/>
+        <w:rPr>
+          <w:rFonts w:hint="eastAsia" w:ascii="宋体" w:hAnsi="宋体" w:eastAsia="宋体" w:cs="宋体"/>
+          <w:b/>
+          <w:bCs/>
+          <w:color w:val="auto"/>
+          <w:kern w:val="0"/>
+          <w:sz w:val="21"/>
+          <w:szCs w:val="21"/>
+          <w:shd w:val="clear" w:fill="FFFFFF"/>
+          <w:lang w:val="en-US" w:eastAsia="zh-CN" w:bidi="ar"/>
+        </w:rPr>
+      </w:pPr>
+      <w:r>
+        <w:rPr>
+          <w:rFonts w:hint="eastAsia" w:ascii="宋体" w:hAnsi="宋体" w:eastAsia="宋体" w:cs="宋体"/>
+          <w:b/>
+          <w:bCs/>
+          <w:color w:val="auto"/>
+          <w:kern w:val="0"/>
+          <w:sz w:val="21"/>
+          <w:szCs w:val="21"/>
+          <w:shd w:val="clear" w:fill="FFFFFF"/>
+          <w:lang w:val="en-US" w:eastAsia="zh-CN" w:bidi="ar"/>
+        </w:rPr>
+        <w:t>项目</w:t>
+      </w:r>
+    </w:p>
+    <w:p>
+      <w:pPr>
+        <w:keepNext w:val="0"/>
+        <w:keepLines w:val="0"/>
+        <w:widowControl/>
+        <w:numPr>
+          <w:numId w:val="0"/>
+        </w:numPr>
+        <w:suppressLineNumbers w:val="0"/>
+        <w:shd w:val="clear" w:fill="FFFFFF"/>
+        <w:spacing w:line="270" w:lineRule="atLeast"/>
         <w:ind w:left="120" w:leftChars="0"/>
+        <w:jc w:val="left"/>
+        <w:rPr>
+          <w:rFonts w:hint="eastAsia" w:ascii="宋体" w:hAnsi="宋体" w:eastAsia="宋体" w:cs="宋体"/>
+          <w:b w:val="0"/>
+          <w:bCs w:val="0"/>
+          <w:color w:val="auto"/>
+          <w:kern w:val="0"/>
+          <w:sz w:val="21"/>
+          <w:szCs w:val="21"/>
+          <w:shd w:val="clear" w:fill="FFFFFF"/>
+          <w:lang w:val="en-US" w:eastAsia="zh-CN" w:bidi="ar"/>
+        </w:rPr>
+      </w:pPr>
+      <w:r>
+        <w:rPr>
+          <w:rFonts w:hint="eastAsia" w:ascii="宋体" w:hAnsi="宋体" w:eastAsia="宋体" w:cs="宋体"/>
+          <w:b w:val="0"/>
+          <w:bCs w:val="0"/>
+          <w:color w:val="auto"/>
+          <w:kern w:val="0"/>
+          <w:sz w:val="21"/>
+          <w:szCs w:val="21"/>
+          <w:shd w:val="clear" w:fill="FFFFFF"/>
+          <w:lang w:val="en-US" w:eastAsia="zh-CN" w:bidi="ar"/>
+        </w:rPr>
+        <w:t xml:space="preserve">   确定重建的过程需要先计算法向量，之前的代码可以修改参数继续用。</w:t>
+      </w:r>
+    </w:p>
+    <w:p>
+      <w:pPr>
+        <w:keepNext w:val="0"/>
+        <w:keepLines w:val="0"/>
+        <w:widowControl/>
+        <w:numPr>
+          <w:numId w:val="0"/>
+        </w:numPr>
+        <w:suppressLineNumbers w:val="0"/>
+        <w:shd w:val="clear" w:fill="FFFFFF"/>
+        <w:spacing w:line="270" w:lineRule="atLeast"/>
+        <w:ind w:left="120" w:leftChars="0"/>
+        <w:jc w:val="left"/>
+        <w:rPr>
+          <w:rFonts w:hint="eastAsia" w:ascii="宋体" w:hAnsi="宋体" w:eastAsia="宋体" w:cs="宋体"/>
+          <w:b w:val="0"/>
+          <w:bCs w:val="0"/>
+          <w:color w:val="auto"/>
+          <w:kern w:val="0"/>
+          <w:sz w:val="21"/>
+          <w:szCs w:val="21"/>
+          <w:shd w:val="clear" w:fill="FFFFFF"/>
+          <w:lang w:val="en-US" w:eastAsia="zh-CN" w:bidi="ar"/>
+        </w:rPr>
+      </w:pPr>
+    </w:p>
+    <w:p>
+      <w:pPr>
+        <w:keepNext w:val="0"/>
+        <w:keepLines w:val="0"/>
+        <w:widowControl/>
+        <w:numPr>
+          <w:numId w:val="0"/>
+        </w:numPr>
+        <w:suppressLineNumbers w:val="0"/>
+        <w:shd w:val="clear" w:fill="FFFFFF"/>
+        <w:spacing w:line="270" w:lineRule="atLeast"/>
+        <w:jc w:val="left"/>
+        <w:rPr>
+          <w:rFonts w:hint="eastAsia" w:ascii="宋体" w:hAnsi="宋体" w:eastAsia="宋体" w:cs="宋体"/>
+          <w:b w:val="0"/>
+          <w:bCs w:val="0"/>
+          <w:color w:val="auto"/>
+          <w:kern w:val="0"/>
+          <w:sz w:val="21"/>
+          <w:szCs w:val="21"/>
+          <w:shd w:val="clear" w:fill="FFFFFF"/>
+          <w:lang w:val="en-US" w:eastAsia="zh-CN" w:bidi="ar"/>
+        </w:rPr>
+      </w:pPr>
+    </w:p>
+    <w:p>
+      <w:pPr>
+        <w:keepNext w:val="0"/>
+        <w:keepLines w:val="0"/>
+        <w:widowControl/>
+        <w:numPr>
+          <w:numId w:val="0"/>
+        </w:numPr>
+        <w:suppressLineNumbers w:val="0"/>
+        <w:shd w:val="clear" w:fill="FFFFFF"/>
+        <w:spacing w:line="270" w:lineRule="atLeast"/>
+        <w:jc w:val="left"/>
+        <w:rPr>
+          <w:rFonts w:hint="default" w:ascii="Times New Roman" w:hAnsi="Times New Roman" w:eastAsia="宋体" w:cs="Times New Roman"/>
+          <w:b/>
+          <w:bCs/>
+          <w:color w:val="auto"/>
+          <w:kern w:val="0"/>
+          <w:sz w:val="24"/>
+          <w:szCs w:val="24"/>
+          <w:shd w:val="clear" w:fill="FFFFFF"/>
+          <w:lang w:val="en-US" w:eastAsia="zh-CN" w:bidi="ar"/>
+        </w:rPr>
+      </w:pPr>
+      <w:r>
+        <w:rPr>
+          <w:rFonts w:hint="default" w:ascii="Times New Roman" w:hAnsi="Times New Roman" w:eastAsia="宋体" w:cs="Times New Roman"/>
+          <w:b/>
+          <w:bCs/>
+          <w:color w:val="auto"/>
+          <w:kern w:val="0"/>
+          <w:sz w:val="24"/>
+          <w:szCs w:val="24"/>
+          <w:shd w:val="clear" w:fill="FFFFFF"/>
+          <w:lang w:val="en-US" w:eastAsia="zh-CN" w:bidi="ar"/>
+        </w:rPr>
+        <w:t>Day --8.27</w:t>
+      </w:r>
+    </w:p>
+    <w:p>
+      <w:pPr>
+        <w:keepNext w:val="0"/>
+        <w:keepLines w:val="0"/>
+        <w:widowControl/>
+        <w:numPr>
+          <w:ilvl w:val="0"/>
+          <w:numId w:val="15"/>
+        </w:numPr>
+        <w:suppressLineNumbers w:val="0"/>
+        <w:shd w:val="clear" w:fill="FFFFFF"/>
+        <w:spacing w:line="270" w:lineRule="atLeast"/>
+        <w:ind w:left="210" w:leftChars="0" w:firstLine="0" w:firstLineChars="0"/>
+        <w:jc w:val="left"/>
+        <w:rPr>
+          <w:rFonts w:hint="eastAsia" w:ascii="宋体" w:hAnsi="宋体" w:eastAsia="宋体" w:cs="宋体"/>
+          <w:b/>
+          <w:bCs/>
+          <w:color w:val="auto"/>
+          <w:kern w:val="0"/>
+          <w:sz w:val="21"/>
+          <w:szCs w:val="21"/>
+          <w:shd w:val="clear" w:fill="FFFFFF"/>
+          <w:lang w:val="en-US" w:eastAsia="zh-CN" w:bidi="ar"/>
+        </w:rPr>
+      </w:pPr>
+      <w:r>
+        <w:rPr>
+          <w:rFonts w:hint="eastAsia" w:ascii="宋体" w:hAnsi="宋体" w:eastAsia="宋体" w:cs="宋体"/>
+          <w:b/>
+          <w:bCs/>
+          <w:color w:val="auto"/>
+          <w:kern w:val="0"/>
+          <w:sz w:val="21"/>
+          <w:szCs w:val="21"/>
+          <w:shd w:val="clear" w:fill="FFFFFF"/>
+          <w:lang w:val="en-US" w:eastAsia="zh-CN" w:bidi="ar"/>
+        </w:rPr>
+        <w:t>C++算法题</w:t>
+      </w:r>
+    </w:p>
+    <w:p>
+      <w:pPr>
+        <w:keepNext w:val="0"/>
+        <w:keepLines w:val="0"/>
+        <w:widowControl/>
+        <w:numPr>
+          <w:numId w:val="0"/>
+        </w:numPr>
+        <w:suppressLineNumbers w:val="0"/>
+        <w:shd w:val="clear" w:fill="FFFFFF"/>
+        <w:spacing w:line="270" w:lineRule="atLeast"/>
+        <w:ind w:left="210" w:leftChars="0"/>
+        <w:jc w:val="left"/>
+        <w:rPr>
+          <w:rFonts w:hint="default" w:ascii="宋体" w:hAnsi="宋体" w:eastAsia="宋体" w:cs="宋体"/>
+          <w:b w:val="0"/>
+          <w:bCs w:val="0"/>
+          <w:color w:val="auto"/>
+          <w:kern w:val="0"/>
+          <w:sz w:val="21"/>
+          <w:szCs w:val="21"/>
+          <w:shd w:val="clear" w:fill="FFFFFF"/>
+          <w:lang w:val="en-US" w:eastAsia="zh-CN" w:bidi="ar"/>
+        </w:rPr>
+      </w:pPr>
+      <w:r>
+        <w:rPr>
+          <w:rFonts w:hint="eastAsia" w:ascii="宋体" w:hAnsi="宋体" w:eastAsia="宋体" w:cs="宋体"/>
+          <w:b w:val="0"/>
+          <w:bCs w:val="0"/>
+          <w:color w:val="auto"/>
+          <w:kern w:val="0"/>
+          <w:sz w:val="21"/>
+          <w:szCs w:val="21"/>
+          <w:shd w:val="clear" w:fill="FFFFFF"/>
+          <w:lang w:val="en-US" w:eastAsia="zh-CN" w:bidi="ar"/>
+        </w:rPr>
+        <w:t xml:space="preserve">   Vector可以用find(vec.begin(),vec.end(),value)!=vec.end()；来查找元素是否存在于向量中。也可以用count</w:t>
+      </w:r>
+      <w:r>
+        <w:rPr>
+          <w:rFonts w:hint="eastAsia" w:ascii="宋体" w:hAnsi="宋体" w:eastAsia="宋体" w:cs="宋体"/>
+          <w:b w:val="0"/>
+          <w:bCs w:val="0"/>
+          <w:color w:val="auto"/>
+          <w:kern w:val="0"/>
+          <w:sz w:val="21"/>
+          <w:szCs w:val="21"/>
+          <w:shd w:val="clear" w:fill="FFFFFF"/>
+          <w:lang w:val="en-US" w:eastAsia="zh-CN" w:bidi="ar"/>
+        </w:rPr>
+        <w:t>(vec.begin(),vec.end(),value)来数元素在向量中出现的次数。</w:t>
+      </w:r>
+      <w:bookmarkStart w:id="6" w:name="_GoBack"/>
+      <w:bookmarkEnd w:id="6"/>
+    </w:p>
+    <w:p>
+      <w:pPr>
+        <w:keepNext w:val="0"/>
+        <w:keepLines w:val="0"/>
+        <w:widowControl/>
+        <w:numPr>
+          <w:numId w:val="0"/>
+        </w:numPr>
+        <w:suppressLineNumbers w:val="0"/>
+        <w:shd w:val="clear" w:fill="FFFFFF"/>
+        <w:spacing w:line="270" w:lineRule="atLeast"/>
+        <w:ind w:left="120" w:leftChars="0"/>
+        <w:jc w:val="left"/>
+        <w:rPr>
+          <w:rFonts w:hint="default" w:ascii="宋体" w:hAnsi="宋体" w:eastAsia="宋体" w:cs="宋体"/>
+          <w:b w:val="0"/>
+          <w:bCs w:val="0"/>
+          <w:color w:val="auto"/>
+          <w:kern w:val="0"/>
+          <w:sz w:val="21"/>
+          <w:szCs w:val="21"/>
+          <w:shd w:val="clear" w:fill="FFFFFF"/>
+          <w:lang w:val="en-US" w:eastAsia="zh-CN" w:bidi="ar"/>
+        </w:rPr>
+      </w:pPr>
+    </w:p>
+    <w:p>
+      <w:pPr>
+        <w:keepNext w:val="0"/>
+        <w:keepLines w:val="0"/>
+        <w:pageBreakBefore w:val="0"/>
+        <w:widowControl w:val="0"/>
+        <w:numPr>
+          <w:ilvl w:val="0"/>
+          <w:numId w:val="0"/>
+        </w:numPr>
+        <w:kinsoku/>
+        <w:wordWrap/>
+        <w:overflowPunct/>
+        <w:topLinePunct w:val="0"/>
+        <w:autoSpaceDE/>
+        <w:autoSpaceDN/>
+        <w:bidi w:val="0"/>
+        <w:adjustRightInd/>
+        <w:snapToGrid/>
+        <w:spacing w:line="300" w:lineRule="auto"/>
+        <w:jc w:val="both"/>
+        <w:textAlignment w:val="auto"/>
+        <w:rPr>
+          <w:rFonts w:hint="default" w:ascii="Times New Roman" w:hAnsi="Times New Roman" w:eastAsia="宋体" w:cs="宋体"/>
+          <w:sz w:val="21"/>
+          <w:szCs w:val="21"/>
+          <w:lang w:val="en-US" w:eastAsia="zh-CN"/>
+        </w:rPr>
+      </w:pPr>
+    </w:p>
+    <w:p>
+      <w:pPr>
+        <w:keepNext w:val="0"/>
+        <w:keepLines w:val="0"/>
+        <w:pageBreakBefore w:val="0"/>
+        <w:widowControl w:val="0"/>
+        <w:numPr>
+          <w:ilvl w:val="0"/>
+          <w:numId w:val="0"/>
+        </w:numPr>
+        <w:kinsoku/>
+        <w:wordWrap/>
+        <w:overflowPunct/>
+        <w:topLinePunct w:val="0"/>
+        <w:autoSpaceDE/>
+        <w:autoSpaceDN/>
+        <w:bidi w:val="0"/>
+        <w:adjustRightInd/>
+        <w:snapToGrid/>
+        <w:spacing w:line="300" w:lineRule="auto"/>
         <w:jc w:val="both"/>
         <w:textAlignment w:val="auto"/>
         <w:rPr>
@@ -11892,15 +13159,6 @@
           <w:lang w:val="en-US" w:eastAsia="zh-CN"/>
         </w:rPr>
       </w:pPr>
-      <w:r>
-        <w:rPr>
-          <w:rFonts w:hint="eastAsia" w:ascii="Times New Roman" w:hAnsi="Times New Roman" w:eastAsia="宋体" w:cs="宋体"/>
-          <w:sz w:val="24"/>
-          <w:szCs w:val="24"/>
-          <w:lang w:val="en-US" w:eastAsia="zh-CN"/>
-        </w:rPr>
-        <w:t>2、曲面重建</w:t>
-      </w:r>
     </w:p>
     <w:p>
       <w:pPr>
@@ -12029,6 +13287,9 @@
       <w:suff w:val="nothing"/>
       <w:lvlText w:val="%1）"/>
       <w:lvlJc w:val="left"/>
+      <w:pPr>
+        <w:ind w:left="420"/>
+      </w:pPr>
     </w:lvl>
   </w:abstractNum>
   <w:abstractNum w:abstractNumId="2">
@@ -12077,6 +13338,21 @@
     </w:lvl>
   </w:abstractNum>
   <w:abstractNum w:abstractNumId="5">
+    <w:nsid w:val="E5E41BD2"/>
+    <w:multiLevelType w:val="singleLevel"/>
+    <w:tmpl w:val="E5E41BD2"/>
+    <w:lvl w:ilvl="0" w:tentative="0">
+      <w:start w:val="1"/>
+      <w:numFmt w:val="decimal"/>
+      <w:suff w:val="nothing"/>
+      <w:lvlText w:val="%1、"/>
+      <w:lvlJc w:val="left"/>
+      <w:pPr>
+        <w:ind w:left="210" w:leftChars="0" w:firstLine="0" w:firstLineChars="0"/>
+      </w:pPr>
+    </w:lvl>
+  </w:abstractNum>
+  <w:abstractNum w:abstractNumId="6">
     <w:nsid w:val="F669A721"/>
     <w:multiLevelType w:val="singleLevel"/>
     <w:tmpl w:val="F669A721"/>
@@ -12091,7 +13367,22 @@
       </w:pPr>
     </w:lvl>
   </w:abstractNum>
-  <w:abstractNum w:abstractNumId="6">
+  <w:abstractNum w:abstractNumId="7">
+    <w:nsid w:val="00F7339D"/>
+    <w:multiLevelType w:val="singleLevel"/>
+    <w:tmpl w:val="00F7339D"/>
+    <w:lvl w:ilvl="0" w:tentative="0">
+      <w:start w:val="1"/>
+      <w:numFmt w:val="decimal"/>
+      <w:suff w:val="nothing"/>
+      <w:lvlText w:val="%1、"/>
+      <w:lvlJc w:val="left"/>
+      <w:pPr>
+        <w:ind w:left="120" w:leftChars="0" w:firstLine="0" w:firstLineChars="0"/>
+      </w:pPr>
+    </w:lvl>
+  </w:abstractNum>
+  <w:abstractNum w:abstractNumId="8">
     <w:nsid w:val="37EB9169"/>
     <w:multiLevelType w:val="singleLevel"/>
     <w:tmpl w:val="37EB9169"/>
@@ -12106,7 +13397,7 @@
       </w:pPr>
     </w:lvl>
   </w:abstractNum>
-  <w:abstractNum w:abstractNumId="7">
+  <w:abstractNum w:abstractNumId="9">
     <w:nsid w:val="386C398D"/>
     <w:multiLevelType w:val="singleLevel"/>
     <w:tmpl w:val="386C398D"/>
@@ -12118,7 +13409,7 @@
       <w:lvlJc w:val="left"/>
     </w:lvl>
   </w:abstractNum>
-  <w:abstractNum w:abstractNumId="8">
+  <w:abstractNum w:abstractNumId="10">
     <w:nsid w:val="3CE57BC5"/>
     <w:multiLevelType w:val="singleLevel"/>
     <w:tmpl w:val="3CE57BC5"/>
@@ -12133,7 +13424,7 @@
       </w:pPr>
     </w:lvl>
   </w:abstractNum>
-  <w:abstractNum w:abstractNumId="9">
+  <w:abstractNum w:abstractNumId="11">
     <w:nsid w:val="6195F717"/>
     <w:multiLevelType w:val="singleLevel"/>
     <w:tmpl w:val="6195F717"/>
@@ -12148,7 +13439,7 @@
       </w:pPr>
     </w:lvl>
   </w:abstractNum>
-  <w:abstractNum w:abstractNumId="10">
+  <w:abstractNum w:abstractNumId="12">
     <w:nsid w:val="61E42934"/>
     <w:multiLevelType w:val="singleLevel"/>
     <w:tmpl w:val="61E42934"/>
@@ -12163,7 +13454,7 @@
       </w:pPr>
     </w:lvl>
   </w:abstractNum>
-  <w:abstractNum w:abstractNumId="11">
+  <w:abstractNum w:abstractNumId="13">
     <w:nsid w:val="6BF41C3E"/>
     <w:multiLevelType w:val="singleLevel"/>
     <w:tmpl w:val="6BF41C3E"/>
@@ -12175,7 +13466,7 @@
       <w:lvlJc w:val="left"/>
     </w:lvl>
   </w:abstractNum>
-  <w:abstractNum w:abstractNumId="12">
+  <w:abstractNum w:abstractNumId="14">
     <w:nsid w:val="6F0F27B2"/>
     <w:multiLevelType w:val="singleLevel"/>
     <w:tmpl w:val="6F0F27B2"/>
@@ -12197,22 +13488,22 @@
     <w:abstractNumId w:val="2"/>
   </w:num>
   <w:num w:numId="3">
-    <w:abstractNumId w:val="7"/>
+    <w:abstractNumId w:val="9"/>
   </w:num>
   <w:num w:numId="4">
-    <w:abstractNumId w:val="6"/>
+    <w:abstractNumId w:val="8"/>
   </w:num>
   <w:num w:numId="5">
-    <w:abstractNumId w:val="8"/>
+    <w:abstractNumId w:val="10"/>
   </w:num>
   <w:num w:numId="6">
-    <w:abstractNumId w:val="10"/>
+    <w:abstractNumId w:val="12"/>
   </w:num>
   <w:num w:numId="7">
     <w:abstractNumId w:val="4"/>
   </w:num>
   <w:num w:numId="8">
-    <w:abstractNumId w:val="11"/>
+    <w:abstractNumId w:val="13"/>
   </w:num>
   <w:num w:numId="9">
     <w:abstractNumId w:val="3"/>
@@ -12221,12 +13512,18 @@
     <w:abstractNumId w:val="0"/>
   </w:num>
   <w:num w:numId="11">
-    <w:abstractNumId w:val="12"/>
+    <w:abstractNumId w:val="14"/>
   </w:num>
   <w:num w:numId="12">
-    <w:abstractNumId w:val="9"/>
+    <w:abstractNumId w:val="11"/>
   </w:num>
   <w:num w:numId="13">
+    <w:abstractNumId w:val="6"/>
+  </w:num>
+  <w:num w:numId="14">
+    <w:abstractNumId w:val="7"/>
+  </w:num>
+  <w:num w:numId="15">
     <w:abstractNumId w:val="5"/>
   </w:num>
 </w:numbering>
@@ -12508,13 +13805,13 @@
       <w:lang w:val="en-US" w:eastAsia="zh-CN" w:bidi="ar-SA"/>
     </w:rPr>
   </w:style>
-  <w:style w:type="character" w:default="1" w:styleId="5">
+  <w:style w:type="character" w:default="1" w:styleId="6">
     <w:name w:val="Default Paragraph Font"/>
     <w:semiHidden/>
     <w:qFormat/>
     <w:uiPriority w:val="0"/>
   </w:style>
-  <w:style w:type="table" w:default="1" w:styleId="4">
+  <w:style w:type="table" w:default="1" w:styleId="5">
     <w:name w:val="Normal Table"/>
     <w:semiHidden/>
     <w:qFormat/>
@@ -12529,6 +13826,12 @@
     </w:tblPr>
   </w:style>
   <w:style w:type="paragraph" w:styleId="2">
+    <w:name w:val="toc 1"/>
+    <w:basedOn w:val="1"/>
+    <w:next w:val="1"/>
+    <w:uiPriority w:val="0"/>
+  </w:style>
+  <w:style w:type="paragraph" w:styleId="3">
     <w:name w:val="HTML Preformatted"/>
     <w:basedOn w:val="1"/>
     <w:qFormat/>
@@ -12562,7 +13865,7 @@
       <w:lang w:val="en-US" w:eastAsia="zh-CN" w:bidi="ar"/>
     </w:rPr>
   </w:style>
-  <w:style w:type="paragraph" w:styleId="3">
+  <w:style w:type="paragraph" w:styleId="4">
     <w:name w:val="Normal (Web)"/>
     <w:basedOn w:val="1"/>
     <w:qFormat/>
@@ -12578,18 +13881,18 @@
       <w:lang w:val="en-US" w:eastAsia="zh-CN" w:bidi="ar"/>
     </w:rPr>
   </w:style>
-  <w:style w:type="character" w:styleId="6">
+  <w:style w:type="character" w:styleId="7">
     <w:name w:val="Strong"/>
-    <w:basedOn w:val="5"/>
+    <w:basedOn w:val="6"/>
     <w:qFormat/>
     <w:uiPriority w:val="0"/>
     <w:rPr>
       <w:b/>
     </w:rPr>
   </w:style>
-  <w:style w:type="character" w:styleId="7">
+  <w:style w:type="character" w:styleId="8">
     <w:name w:val="Hyperlink"/>
-    <w:basedOn w:val="5"/>
+    <w:basedOn w:val="6"/>
     <w:qFormat/>
     <w:uiPriority w:val="0"/>
     <w:rPr>
@@ -12597,14 +13900,26 @@
       <w:u w:val="single"/>
     </w:rPr>
   </w:style>
-  <w:style w:type="character" w:styleId="8">
+  <w:style w:type="character" w:styleId="9">
     <w:name w:val="HTML Code"/>
-    <w:basedOn w:val="5"/>
+    <w:basedOn w:val="6"/>
     <w:qFormat/>
     <w:uiPriority w:val="0"/>
     <w:rPr>
       <w:rFonts w:ascii="Courier New" w:hAnsi="Courier New"/>
       <w:sz w:val="20"/>
+    </w:rPr>
+  </w:style>
+  <w:style w:type="paragraph" w:customStyle="1" w:styleId="10">
+    <w:name w:val="WPSOffice手动目录 1"/>
+    <w:uiPriority w:val="0"/>
+    <w:pPr>
+      <w:ind w:leftChars="0"/>
+    </w:pPr>
+    <w:rPr>
+      <w:rFonts w:ascii="Times New Roman" w:hAnsi="Times New Roman" w:eastAsia="宋体" w:cs="Times New Roman"/>
+      <w:sz w:val="20"/>
+      <w:szCs w:val="20"/>
     </w:rPr>
   </w:style>
 </w:styles>

</xml_diff>